<commit_message>
Viallinen tiedosto poistettu ja dokumentti päivitetty.
</commit_message>
<xml_diff>
--- a/Git harjoitus.docx
+++ b/Git harjoitus.docx
@@ -27,6 +27,12 @@
       <w:proofErr w:type="spellEnd"/>
       <w:r>
         <w:t xml:space="preserve"> käytetään versiohallintaan.</w:t>
+      </w:r>
+    </w:p>
+    <w:p/>
+    <w:p>
+      <w:r>
+        <w:t>Uutta asiaa on tullut paljon lyhyessä ajassa.</w:t>
       </w:r>
       <w:bookmarkStart w:id="0" w:name="_GoBack"/>
       <w:bookmarkEnd w:id="0"/>

</xml_diff>